<commit_message>
Protokoll vom 18.9.2018 geändert.
</commit_message>
<xml_diff>
--- a/protokolle/besprechungen/2018_09_18.docx
+++ b/protokolle/besprechungen/2018_09_18.docx
@@ -142,6 +142,12 @@
         </w:rPr>
         <w:t xml:space="preserve"> Hub</w:t>
       </w:r>
+      <w:r>
+        <w:rPr>
+          <w:b/>
+        </w:rPr>
+        <w:t xml:space="preserve"> (durch Jürgen Weber)</w:t>
+      </w:r>
     </w:p>
     <w:p>
       <w:r>
@@ -196,6 +202,12 @@
         </w:rPr>
         <w:t>OS Gerät</w:t>
       </w:r>
+      <w:r>
+        <w:rPr>
+          <w:b/>
+        </w:rPr>
+        <w:t xml:space="preserve"> (durch Jürgen Weber und Nico Srnka)</w:t>
+      </w:r>
     </w:p>
     <w:p>
       <w:r>
@@ -219,6 +231,12 @@
           <w:b/>
         </w:rPr>
         <w:t>Daten sollen nicht mehr mit Benachrichtigung übertragen werden</w:t>
+      </w:r>
+      <w:r>
+        <w:rPr>
+          <w:b/>
+        </w:rPr>
+        <w:t xml:space="preserve"> (durch Jürgen Weber und Lukas Schendlinger)</w:t>
       </w:r>
     </w:p>
     <w:p>
@@ -291,6 +309,18 @@
         </w:rPr>
         <w:t>Sicherheit der API-Schnittstelle</w:t>
       </w:r>
+      <w:r>
+        <w:rPr>
+          <w:b/>
+        </w:rPr>
+        <w:t xml:space="preserve"> </w:t>
+      </w:r>
+      <w:r>
+        <w:rPr>
+          <w:b/>
+        </w:rPr>
+        <w:t>(durch Jürgen Weber und Lukas Schendlinger)</w:t>
+      </w:r>
     </w:p>
     <w:p>
       <w:r>
@@ -300,10 +330,94 @@
     <w:p/>
     <w:p>
       <w:pPr>
+        <w:rPr>
+          <w:b/>
+        </w:rPr>
+      </w:pPr>
+      <w:r>
+        <w:rPr>
+          <w:b/>
+        </w:rPr>
+        <w:lastRenderedPageBreak/>
+        <w:t>Beschreibung und Erklärung der API (durch Lukas Schendlinger)</w:t>
+      </w:r>
+    </w:p>
+    <w:p>
+      <w:r>
+        <w:t>Die Methoden und die grundsätzliche Funktionsweise der API Schnittstelle soll schriftlich festgehalten werden. Diese Erklärungen sollen einfach verständlich formuliert werden und sollen im üblichen Schema angelegt werden. Das heißt: Parameter, Typ (</w:t>
+      </w:r>
+      <w:proofErr w:type="spellStart"/>
+      <w:r>
+        <w:t>get</w:t>
+      </w:r>
+      <w:proofErr w:type="spellEnd"/>
+      <w:r>
+        <w:t xml:space="preserve"> </w:t>
+      </w:r>
+      <w:proofErr w:type="spellStart"/>
+      <w:r>
+        <w:t>or</w:t>
+      </w:r>
+      <w:proofErr w:type="spellEnd"/>
+      <w:r>
+        <w:t xml:space="preserve"> </w:t>
+      </w:r>
+      <w:proofErr w:type="spellStart"/>
+      <w:r>
+        <w:t>post</w:t>
+      </w:r>
+      <w:proofErr w:type="spellEnd"/>
+      <w:r>
+        <w:t xml:space="preserve">), Methodenname, Rückgabewerte und ein Beispielaufruf. </w:t>
+      </w:r>
+    </w:p>
+    <w:p>
+      <w:pPr>
+        <w:rPr>
+          <w:b/>
+        </w:rPr>
+      </w:pPr>
+      <w:r>
+        <w:rPr>
+          <w:b/>
+        </w:rPr>
+        <w:t>Besprechung des ERD</w:t>
+      </w:r>
+      <w:r>
+        <w:rPr>
+          <w:b/>
+        </w:rPr>
+        <w:t xml:space="preserve"> (durch Lukas Schendlinger)</w:t>
+      </w:r>
+    </w:p>
+    <w:p>
+      <w:r>
+        <w:t>Die Besprechung wurde noch nicht durchgeführt</w:t>
+      </w:r>
+      <w:r>
+        <w:t>!</w:t>
+      </w:r>
+      <w:r>
+        <w:t xml:space="preserve"> Es wurde vereinbart, </w:t>
+      </w:r>
+      <w:r>
+        <w:t>dass dies</w:t>
+      </w:r>
+      <w:r>
+        <w:t xml:space="preserve"> in naher Zukunft durch</w:t>
+      </w:r>
+      <w:r>
+        <w:t>besprochen wird</w:t>
+      </w:r>
+      <w:r>
+        <w:t xml:space="preserve"> und zusätzlich mit Mag. Gabriele Haas abgeklärt werden.</w:t>
+      </w:r>
+    </w:p>
+    <w:p>
+      <w:pPr>
         <w:pStyle w:val="berschrift2"/>
       </w:pPr>
       <w:r>
-        <w:lastRenderedPageBreak/>
         <w:t>Nächster Termin und zu erledigende Dinge</w:t>
       </w:r>
     </w:p>
@@ -347,7 +461,13 @@
         </w:numPr>
       </w:pPr>
       <w:r>
-        <w:t>Testen der APP auf einem iOS Gerät</w:t>
+        <w:t>Testen der A</w:t>
+      </w:r>
+      <w:r>
+        <w:t>pp</w:t>
+      </w:r>
+      <w:r>
+        <w:t xml:space="preserve"> auf einem iOS Gerät</w:t>
       </w:r>
       <w:r>
         <w:t xml:space="preserve"> (Weber)</w:t>
@@ -394,8 +514,43 @@
         <w:t xml:space="preserve"> für die Authentifizierung </w:t>
       </w:r>
       <w:r>
-        <w:t>der API (Weber)</w:t>
-      </w:r>
+        <w:t>der API (Weber</w:t>
+      </w:r>
+      <w:r>
+        <w:t>, Schendlinger</w:t>
+      </w:r>
+      <w:r>
+        <w:t>)</w:t>
+      </w:r>
+    </w:p>
+    <w:p>
+      <w:pPr>
+        <w:pStyle w:val="Listenabsatz"/>
+        <w:numPr>
+          <w:ilvl w:val="0"/>
+          <w:numId w:val="3"/>
+        </w:numPr>
+      </w:pPr>
+      <w:r>
+        <w:t>Daten für die Umfrage sollen via API abgefragt werden (Weber, Schendlinger)</w:t>
+      </w:r>
+    </w:p>
+    <w:p>
+      <w:pPr>
+        <w:pStyle w:val="Listenabsatz"/>
+        <w:numPr>
+          <w:ilvl w:val="0"/>
+          <w:numId w:val="3"/>
+        </w:numPr>
+      </w:pPr>
+      <w:r>
+        <w:t>Beschreibung und Erklärung der API (</w:t>
+      </w:r>
+      <w:r>
+        <w:t>Schendlinger)</w:t>
+      </w:r>
+      <w:bookmarkStart w:id="0" w:name="_GoBack"/>
+      <w:bookmarkEnd w:id="0"/>
     </w:p>
     <w:p>
       <w:r>
@@ -419,7 +574,7 @@
             <v:path o:extrusionok="f" gradientshapeok="t" o:connecttype="rect"/>
             <o:lock v:ext="edit" aspectratio="t"/>
           </v:shapetype>
-          <v:shape id="_x0000_i1045" type="#_x0000_t75" alt="Microsoft Office-Signaturzeile..." style="width:192pt;height:96pt">
+          <v:shape id="_x0000_i1025" type="#_x0000_t75" alt="Microsoft Office-Signaturzeile..." style="width:192.25pt;height:95.75pt">
             <v:imagedata r:id="rId7" o:title=""/>
             <o:lock v:ext="edit" ungrouping="t" rotation="t" cropping="t" verticies="t" text="t" grouping="t"/>
             <o:signatureline v:ext="edit" id="{FD03C6C1-0917-459B-B817-488A74DDC331}" provid="{00000000-0000-0000-0000-000000000000}" o:suggestedsigner="Jürgen Weber" issignatureline="t"/>
@@ -428,18 +583,16 @@
       </w:r>
       <w:r>
         <w:pict>
-          <v:shape id="_x0000_i1047" type="#_x0000_t75" alt="Microsoft Office-Signaturzeile..." style="width:192pt;height:96pt">
+          <v:shape id="_x0000_i1026" type="#_x0000_t75" alt="Microsoft Office-Signaturzeile..." style="width:192.25pt;height:95.75pt">
             <v:imagedata r:id="rId8" o:title=""/>
             <o:lock v:ext="edit" ungrouping="t" rotation="t" cropping="t" verticies="t" text="t" grouping="t"/>
             <o:signatureline v:ext="edit" id="{01B31984-BC13-4273-8CD2-45E1585B9B1B}" provid="{00000000-0000-0000-0000-000000000000}" o:suggestedsigner="Lukas Schendlinger" issignatureline="t"/>
           </v:shape>
         </w:pict>
       </w:r>
-      <w:bookmarkStart w:id="0" w:name="_GoBack"/>
-      <w:bookmarkEnd w:id="0"/>
       <w:r>
         <w:pict>
-          <v:shape id="_x0000_i1049" type="#_x0000_t75" alt="Microsoft Office-Signaturzeile..." style="width:192pt;height:96pt">
+          <v:shape id="_x0000_i1027" type="#_x0000_t75" alt="Microsoft Office-Signaturzeile..." style="width:192.25pt;height:95.75pt">
             <v:imagedata r:id="rId9" o:title=""/>
             <o:lock v:ext="edit" ungrouping="t" rotation="t" cropping="t" verticies="t" text="t" grouping="t"/>
             <o:signatureline v:ext="edit" id="{EC49C81B-AC41-4CDD-89E6-481164A4838C}" provid="{00000000-0000-0000-0000-000000000000}" o:suggestedsigner="Mag. Markus Reis" issignatureline="t"/>
@@ -559,6 +712,7 @@
         <w:dataBinding w:prefixMappings="xmlns:ns0='http://purl.org/dc/elements/1.1/' xmlns:ns1='http://schemas.openxmlformats.org/package/2006/metadata/core-properties' " w:xpath="/ns1:coreProperties[1]/ns0:creator[1]" w:storeItemID="{6C3C8BC8-F283-45AE-878A-BAB7291924A1}"/>
         <w:text/>
       </w:sdtPr>
+      <w:sdtEndPr/>
       <w:sdtContent>
         <w:r>
           <w:rPr>
@@ -761,7 +915,7 @@
         <w:sz w:val="20"/>
         <w:szCs w:val="20"/>
       </w:rPr>
-      <w:t>2018-09-18</w:t>
+      <w:t>2018-09-25</w:t>
     </w:r>
     <w:r>
       <w:rPr>

</xml_diff>